<commit_message>
Started work on Introduction
</commit_message>
<xml_diff>
--- a/reports/summary.docx
+++ b/reports/summary.docx
@@ -49,7 +49,7 @@
         <w:t xml:space="preserve"> </w:t>
       </w:r>
       <w:r>
-        <w:t xml:space="preserve">(Färe and Klevmarken 2005)</w:t>
+        <w:t xml:space="preserve">[1]</w:t>
       </w:r>
       <w:r>
         <w:t xml:space="preserve">.</w:t>
@@ -104,7 +104,7 @@
         <w:pStyle w:val="Bibliography"/>
       </w:pPr>
       <w:r>
-        <w:t xml:space="preserve">Färe, Rolf, and Anders Klevmarken. 2005. “In Memoriam.”</w:t>
+        <w:t xml:space="preserve">[1] R. Färe and A. Klevmarken, “In memoriam,”</w:t>
       </w:r>
       <w:r>
         <w:t xml:space="preserve"> </w:t>
@@ -116,21 +116,21 @@
         <w:t xml:space="preserve">Journal of Productivity Analysis</w:t>
       </w:r>
       <w:r>
+        <w:t xml:space="preserve">, vol. 23, no. 2, pp. 141–142, May 2005 [Online]. Available:</w:t>
+      </w:r>
+      <w:r>
         <w:t xml:space="preserve"> </w:t>
-      </w:r>
-      <w:r>
-        <w:t xml:space="preserve">23 (2): 141–42. doi:</w:t>
       </w:r>
       <w:hyperlink r:id="rId25">
         <w:r>
           <w:rPr>
             <w:rStyle w:val="Hyperlink"/>
           </w:rPr>
-          <w:t xml:space="preserve">10.1007/s11123-005-1325-8</w:t>
+          <w:t xml:space="preserve">http://link.springer.com/article/10.1007/s11123-005-1325-8</w:t>
         </w:r>
       </w:hyperlink>
       <w:r>
-        <w:t xml:space="preserve">.</w:t>
+        <w:t xml:space="preserve">. [Accessed: 23-Mar-2016]</w:t>
       </w:r>
     </w:p>
     <w:sectPr/>
@@ -241,7 +241,7 @@
     </w:lvl>
   </w:abstractNum>
   <w:abstractNum w:abstractNumId="990">
-    <w:nsid w:val="44d35d2c"/>
+    <w:nsid w:val="d973a2bc"/>
     <w:multiLevelType w:val="multilevel"/>
     <w:lvl w:ilvl="0">
       <w:numFmt w:val="bullet"/>

</xml_diff>